<commit_message>
update dokumentace seznamu použitých technologií
</commit_message>
<xml_diff>
--- a/Dokumentace/Seznam použitých knihoven.docx
+++ b/Dokumentace/Seznam použitých knihoven.docx
@@ -25,6 +25,71 @@
           <w:lang w:val="cs-CZ"/>
         </w:rPr>
         <w:t>REACT</w:t>
+      </w:r>
+    </w:p>
+    <w:p>
+      <w:pPr>
+        <w:pStyle w:val="Normal"/>
+        <w:rPr>
+          <w:noProof w:val="0"/>
+          <w:lang w:val="cs-CZ"/>
+        </w:rPr>
+      </w:pPr>
+      <w:r>
+        <w:rPr>
+          <w:noProof w:val="0"/>
+          <w:lang w:val="cs-CZ"/>
+        </w:rPr>
+        <w:t>JavaScriptovou</w:t>
+      </w:r>
+      <w:r>
+        <w:rPr>
+          <w:noProof w:val="0"/>
+          <w:lang w:val="cs-CZ"/>
+        </w:rPr>
+        <w:t xml:space="preserve"> knihovnu </w:t>
+      </w:r>
+      <w:r>
+        <w:rPr>
+          <w:noProof w:val="0"/>
+          <w:lang w:val="cs-CZ"/>
+        </w:rPr>
+        <w:t>R</w:t>
+      </w:r>
+      <w:r>
+        <w:rPr>
+          <w:noProof w:val="0"/>
+          <w:lang w:val="cs-CZ"/>
+        </w:rPr>
+        <w:t>eact</w:t>
+      </w:r>
+      <w:r>
+        <w:rPr>
+          <w:noProof w:val="0"/>
+          <w:lang w:val="cs-CZ"/>
+        </w:rPr>
+        <w:t xml:space="preserve"> jsem použil kvůli tomu, že </w:t>
+      </w:r>
+      <w:r>
+        <w:rPr>
+          <w:noProof w:val="0"/>
+          <w:lang w:val="cs-CZ"/>
+        </w:rPr>
+        <w:t xml:space="preserve">jsem s ním ze všech jazyků vhodných pro </w:t>
+      </w:r>
+      <w:r>
+        <w:rPr>
+          <w:noProof w:val="0"/>
+          <w:lang w:val="cs-CZ"/>
+        </w:rPr>
+        <w:t>frontend</w:t>
+      </w:r>
+      <w:r>
+        <w:rPr>
+          <w:noProof w:val="0"/>
+          <w:lang w:val="cs-CZ"/>
+        </w:rPr>
+        <w:t xml:space="preserve"> pracoval asi nejdéle a kód je většinou znovu použitelný u dalších projektů.</w:t>
       </w:r>
     </w:p>
     <w:p>
@@ -213,6 +278,29 @@
     </w:p>
     <w:p>
       <w:pPr>
+        <w:pStyle w:val="Normal"/>
+        <w:rPr>
+          <w:noProof w:val="0"/>
+          <w:lang w:val="cs-CZ"/>
+        </w:rPr>
+      </w:pPr>
+      <w:r>
+        <w:rPr>
+          <w:noProof w:val="0"/>
+          <w:lang w:val="cs-CZ"/>
+        </w:rPr>
+        <w:t>MaterialUI</w:t>
+      </w:r>
+      <w:r>
+        <w:rPr>
+          <w:noProof w:val="0"/>
+          <w:lang w:val="cs-CZ"/>
+        </w:rPr>
+        <w:t xml:space="preserve"> jsem použil, jelikož s ním dokážu relativně rychle udělat krásný vzhled stránky a nemusím se tolik patlat s csskem.</w:t>
+      </w:r>
+    </w:p>
+    <w:p>
+      <w:pPr>
         <w:pStyle w:val="ListParagraph"/>
         <w:numPr>
           <w:ilvl w:val="0"/>
@@ -373,6 +461,57 @@
     </w:p>
     <w:p>
       <w:pPr>
+        <w:pStyle w:val="Normal"/>
+        <w:rPr>
+          <w:noProof w:val="0"/>
+          <w:lang w:val="cs-CZ"/>
+        </w:rPr>
+      </w:pPr>
+      <w:r>
+        <w:rPr>
+          <w:noProof w:val="0"/>
+          <w:lang w:val="cs-CZ"/>
+        </w:rPr>
+        <w:t>Flask</w:t>
+      </w:r>
+      <w:r>
+        <w:rPr>
+          <w:noProof w:val="0"/>
+          <w:lang w:val="cs-CZ"/>
+        </w:rPr>
+        <w:t xml:space="preserve"> je v práci obsažen, protože jsem chtěl pro </w:t>
+      </w:r>
+      <w:r>
+        <w:rPr>
+          <w:noProof w:val="0"/>
+          <w:lang w:val="cs-CZ"/>
+        </w:rPr>
+        <w:t>backend</w:t>
+      </w:r>
+      <w:r>
+        <w:rPr>
+          <w:noProof w:val="0"/>
+          <w:lang w:val="cs-CZ"/>
+        </w:rPr>
+        <w:t xml:space="preserve"> použít především python a </w:t>
+      </w:r>
+      <w:r>
+        <w:rPr>
+          <w:noProof w:val="0"/>
+          <w:lang w:val="cs-CZ"/>
+        </w:rPr>
+        <w:t>Flask</w:t>
+      </w:r>
+      <w:r>
+        <w:rPr>
+          <w:noProof w:val="0"/>
+          <w:lang w:val="cs-CZ"/>
+        </w:rPr>
+        <w:t xml:space="preserve"> je jednoduchým řešením pro komunikaci mezi backendem a frontendem u menších projektů</w:t>
+      </w:r>
+    </w:p>
+    <w:p>
+      <w:pPr>
         <w:pStyle w:val="ListParagraph"/>
         <w:numPr>
           <w:ilvl w:val="0"/>
@@ -466,6 +605,86 @@
           <w:lang w:val="cs-CZ"/>
         </w:rPr>
         <w:t>Flask_Cors</w:t>
+      </w:r>
+    </w:p>
+    <w:p>
+      <w:pPr>
+        <w:pStyle w:val="Normal"/>
+        <w:keepNext w:val="1"/>
+        <w:rPr>
+          <w:noProof w:val="0"/>
+          <w:lang w:val="cs-CZ"/>
+        </w:rPr>
+      </w:pPr>
+      <w:r>
+        <w:rPr>
+          <w:noProof w:val="0"/>
+          <w:lang w:val="cs-CZ"/>
+        </w:rPr>
+        <w:t>Flask-Cors</w:t>
+      </w:r>
+      <w:r>
+        <w:rPr>
+          <w:noProof w:val="0"/>
+          <w:lang w:val="cs-CZ"/>
+        </w:rPr>
+        <w:t xml:space="preserve"> jsem použil, aby komunikace mezi python </w:t>
+      </w:r>
+      <w:r>
+        <w:rPr>
+          <w:noProof w:val="0"/>
+          <w:lang w:val="cs-CZ"/>
+        </w:rPr>
+        <w:t>backendem</w:t>
+      </w:r>
+      <w:r>
+        <w:rPr>
+          <w:noProof w:val="0"/>
+          <w:lang w:val="cs-CZ"/>
+        </w:rPr>
+        <w:t xml:space="preserve">, který běží na jiném </w:t>
+      </w:r>
+      <w:r>
+        <w:rPr>
+          <w:noProof w:val="0"/>
+          <w:lang w:val="cs-CZ"/>
+        </w:rPr>
+        <w:t>portu</w:t>
+      </w:r>
+      <w:r>
+        <w:rPr>
+          <w:noProof w:val="0"/>
+          <w:lang w:val="cs-CZ"/>
+        </w:rPr>
+        <w:t>,</w:t>
+      </w:r>
+      <w:r>
+        <w:rPr>
+          <w:noProof w:val="0"/>
+          <w:lang w:val="cs-CZ"/>
+        </w:rPr>
+        <w:t xml:space="preserve"> než </w:t>
+      </w:r>
+      <w:r>
+        <w:rPr>
+          <w:noProof w:val="0"/>
+          <w:lang w:val="cs-CZ"/>
+        </w:rPr>
+        <w:t>React</w:t>
+      </w:r>
+      <w:r>
+        <w:rPr>
+          <w:noProof w:val="0"/>
+          <w:lang w:val="cs-CZ"/>
+        </w:rPr>
+        <w:t xml:space="preserve"> p</w:t>
+      </w:r>
+      <w:r>
+        <w:rPr>
+          <w:noProof w:val="0"/>
+          <w:lang w:val="cs-CZ"/>
+        </w:rPr>
+        <w:t>robíhala bez problémů.</w:t>
       </w:r>
     </w:p>
     <w:p>
@@ -740,6 +959,29 @@
     </w:p>
     <w:p>
       <w:pPr>
+        <w:pStyle w:val="Normal"/>
+        <w:rPr>
+          <w:noProof w:val="0"/>
+          <w:lang w:val="cs-CZ"/>
+        </w:rPr>
+      </w:pPr>
+      <w:r>
+        <w:rPr>
+          <w:noProof w:val="0"/>
+          <w:lang w:val="cs-CZ"/>
+        </w:rPr>
+        <w:t>SQLAlchemy</w:t>
+      </w:r>
+      <w:r>
+        <w:rPr>
+          <w:noProof w:val="0"/>
+          <w:lang w:val="cs-CZ"/>
+        </w:rPr>
+        <w:t xml:space="preserve"> jsem použil pro práci s databázemi, protože s touto knihovnou mám již zkušenosti z mé praxe.</w:t>
+      </w:r>
+    </w:p>
+    <w:p>
+      <w:pPr>
         <w:pStyle w:val="ListParagraph"/>
         <w:numPr>
           <w:ilvl w:val="0"/>
@@ -972,6 +1214,57 @@
     </w:p>
     <w:p>
       <w:pPr>
+        <w:pStyle w:val="Normal"/>
+        <w:rPr>
+          <w:noProof w:val="0"/>
+          <w:lang w:val="cs-CZ"/>
+        </w:rPr>
+      </w:pPr>
+      <w:r>
+        <w:rPr>
+          <w:noProof w:val="0"/>
+          <w:lang w:val="cs-CZ"/>
+        </w:rPr>
+        <w:t>Bcrypt</w:t>
+      </w:r>
+      <w:r>
+        <w:rPr>
+          <w:noProof w:val="0"/>
+          <w:lang w:val="cs-CZ"/>
+        </w:rPr>
+        <w:t xml:space="preserve"> jsem použil pro </w:t>
+      </w:r>
+      <w:r>
+        <w:rPr>
+          <w:noProof w:val="0"/>
+          <w:lang w:val="cs-CZ"/>
+        </w:rPr>
+        <w:t>hashování</w:t>
+      </w:r>
+      <w:r>
+        <w:rPr>
+          <w:noProof w:val="0"/>
+          <w:lang w:val="cs-CZ"/>
+        </w:rPr>
+        <w:t xml:space="preserve"> hesel, protože mi to přišlo jako nejlepší a </w:t>
+      </w:r>
+      <w:r>
+        <w:rPr>
+          <w:noProof w:val="0"/>
+          <w:lang w:val="cs-CZ"/>
+        </w:rPr>
+        <w:t>nejednoduší</w:t>
+      </w:r>
+      <w:r>
+        <w:rPr>
+          <w:noProof w:val="0"/>
+          <w:lang w:val="cs-CZ"/>
+        </w:rPr>
+        <w:t xml:space="preserve"> řešení.</w:t>
+      </w:r>
+    </w:p>
+    <w:p>
+      <w:pPr>
         <w:pStyle w:val="ListParagraph"/>
         <w:numPr>
           <w:ilvl w:val="0"/>
@@ -1108,8 +1401,17 @@
     </w:p>
     <w:p>
       <w:pPr>
+        <w:spacing w:before="240" w:beforeAutospacing="off" w:after="240" w:afterAutospacing="off"/>
+      </w:pPr>
+      <w:r>
+        <w:br w:type="page"/>
+      </w:r>
+    </w:p>
+    <w:p>
+      <w:pPr>
         <w:pStyle w:val="Normal"/>
         <w:spacing w:before="240" w:beforeAutospacing="off" w:after="240" w:afterAutospacing="off"/>
+        <w:ind w:left="0"/>
         <w:jc w:val="left"/>
         <w:rPr>
           <w:rFonts w:ascii="Aptos" w:hAnsi="Aptos" w:eastAsia="Aptos" w:cs="Aptos"/>
@@ -1128,6 +1430,43 @@
           <w:lang w:val="cs-CZ"/>
         </w:rPr>
         <w:t>Supabase</w:t>
+      </w:r>
+    </w:p>
+    <w:p>
+      <w:pPr>
+        <w:pStyle w:val="Normal"/>
+        <w:rPr>
+          <w:noProof w:val="0"/>
+          <w:lang w:val="cs-CZ"/>
+        </w:rPr>
+      </w:pPr>
+      <w:r>
+        <w:rPr>
+          <w:noProof w:val="0"/>
+          <w:lang w:val="cs-CZ"/>
+        </w:rPr>
+        <w:t>Supabase</w:t>
+      </w:r>
+      <w:r>
+        <w:rPr>
+          <w:noProof w:val="0"/>
+          <w:lang w:val="cs-CZ"/>
+        </w:rPr>
+        <w:t xml:space="preserve"> jsem použil kvůli možnosti hostingu </w:t>
+      </w:r>
+      <w:r>
+        <w:rPr>
+          <w:noProof w:val="0"/>
+          <w:lang w:val="cs-CZ"/>
+        </w:rPr>
+        <w:t>PostgreSQL</w:t>
+      </w:r>
+      <w:r>
+        <w:rPr>
+          <w:noProof w:val="0"/>
+          <w:lang w:val="cs-CZ"/>
+        </w:rPr>
+        <w:t xml:space="preserve"> databáze zdarma.</w:t>
       </w:r>
     </w:p>
     <w:p>
@@ -1393,6 +1732,30 @@
           <w:lang w:val="cs-CZ"/>
         </w:rPr>
         <w:t xml:space="preserve"> Router Dom</w:t>
+      </w:r>
+    </w:p>
+    <w:p>
+      <w:pPr>
+        <w:pStyle w:val="Normal"/>
+        <w:keepNext w:val="1"/>
+        <w:rPr>
+          <w:noProof w:val="0"/>
+          <w:lang w:val="cs-CZ"/>
+        </w:rPr>
+      </w:pPr>
+      <w:r>
+        <w:rPr>
+          <w:noProof w:val="0"/>
+          <w:lang w:val="cs-CZ"/>
+        </w:rPr>
+        <w:t>React</w:t>
+      </w:r>
+      <w:r>
+        <w:rPr>
+          <w:noProof w:val="0"/>
+          <w:lang w:val="cs-CZ"/>
+        </w:rPr>
+        <w:t xml:space="preserve"> Router Dom jsem použil pro navigaci mezi stránkami, jelikož jsem měl již existující kód z hodin AIT.</w:t>
       </w:r>
     </w:p>
     <w:p>
@@ -1655,6 +2018,78 @@
     </w:p>
     <w:p>
       <w:pPr>
+        <w:pStyle w:val="Normal"/>
+        <w:rPr>
+          <w:noProof w:val="0"/>
+          <w:lang w:val="cs-CZ"/>
+        </w:rPr>
+      </w:pPr>
+      <w:r>
+        <w:rPr>
+          <w:noProof w:val="0"/>
+          <w:lang w:val="cs-CZ"/>
+        </w:rPr>
+        <w:t>ChatGPT</w:t>
+      </w:r>
+      <w:r>
+        <w:rPr>
+          <w:noProof w:val="0"/>
+          <w:lang w:val="cs-CZ"/>
+        </w:rPr>
+        <w:t xml:space="preserve"> jsem používal jako takového kopilota, když jsem potřeboval poradit, jak a co udělat. (např. Propojit </w:t>
+      </w:r>
+      <w:r>
+        <w:rPr>
+          <w:noProof w:val="0"/>
+          <w:lang w:val="cs-CZ"/>
+        </w:rPr>
+        <w:t>R</w:t>
+      </w:r>
+      <w:r>
+        <w:rPr>
+          <w:noProof w:val="0"/>
+          <w:lang w:val="cs-CZ"/>
+        </w:rPr>
+        <w:t>eact</w:t>
+      </w:r>
+      <w:r>
+        <w:rPr>
+          <w:noProof w:val="0"/>
+          <w:lang w:val="cs-CZ"/>
+        </w:rPr>
+        <w:t xml:space="preserve"> s </w:t>
+      </w:r>
+      <w:r>
+        <w:rPr>
+          <w:noProof w:val="0"/>
+          <w:lang w:val="cs-CZ"/>
+        </w:rPr>
+        <w:t>Flaskem</w:t>
+      </w:r>
+      <w:r>
+        <w:rPr>
+          <w:noProof w:val="0"/>
+          <w:lang w:val="cs-CZ"/>
+        </w:rPr>
+        <w:t xml:space="preserve">, či pomoc s </w:t>
+      </w:r>
+      <w:r>
+        <w:rPr>
+          <w:noProof w:val="0"/>
+          <w:lang w:val="cs-CZ"/>
+        </w:rPr>
+        <w:t>csskem</w:t>
+      </w:r>
+      <w:r>
+        <w:rPr>
+          <w:noProof w:val="0"/>
+          <w:lang w:val="cs-CZ"/>
+        </w:rPr>
+        <w:t>, případně když jsem byl v koncích s chybovou hlášku a nevěděl co s ní)</w:t>
+      </w:r>
+    </w:p>
+    <w:p>
+      <w:pPr>
         <w:pStyle w:val="ListParagraph"/>
         <w:numPr>
           <w:ilvl w:val="0"/>
@@ -1767,6 +2202,23 @@
     </w:p>
     <w:p>
       <w:pPr>
+        <w:pStyle w:val="Normal"/>
+        <w:spacing w:before="240" w:beforeAutospacing="off" w:after="240" w:afterAutospacing="off"/>
+        <w:ind w:left="0"/>
+        <w:jc w:val="left"/>
+        <w:rPr>
+          <w:rFonts w:ascii="Aptos" w:hAnsi="Aptos" w:eastAsia="Aptos" w:cs="Aptos"/>
+          <w:b w:val="0"/>
+          <w:bCs w:val="0"/>
+          <w:noProof w:val="0"/>
+          <w:sz w:val="24"/>
+          <w:szCs w:val="24"/>
+          <w:lang w:val="cs-CZ"/>
+        </w:rPr>
+      </w:pPr>
+    </w:p>
+    <w:p>
+      <w:pPr>
         <w:pStyle w:val="Heading2"/>
         <w:numPr>
           <w:ilvl w:val="0"/>
@@ -1793,6 +2245,22 @@
     </w:p>
     <w:p>
       <w:pPr>
+        <w:pStyle w:val="Normal"/>
+        <w:rPr>
+          <w:noProof w:val="0"/>
+          <w:lang w:val="cs-CZ"/>
+        </w:rPr>
+      </w:pPr>
+      <w:r>
+        <w:rPr>
+          <w:noProof w:val="0"/>
+          <w:lang w:val="cs-CZ"/>
+        </w:rPr>
+        <w:t>GitHub jsem ve své práci použil, jelikož je to ideální platforma pro zálohování a správu verzí mého projektu. Také je to jako jedna z povinných úloh v maturitní práci.</w:t>
+      </w:r>
+    </w:p>
+    <w:p>
+      <w:pPr>
         <w:pStyle w:val="ListParagraph"/>
         <w:numPr>
           <w:ilvl w:val="0"/>
@@ -1909,6 +2377,112 @@
           <w:lang w:val="cs-CZ"/>
         </w:rPr>
         <w:t xml:space="preserve"> pro automatizaci pracovních postupů, a umožňuje verzování kódu, což usnadňuje práci na projektech s více vývojáři. Je to také místo, kde mnoho open-source projektů sdílí svůj kód, což usnadňuje spolupráci a přístup k technologiím.</w:t>
+      </w:r>
+    </w:p>
+    <w:p>
+      <w:pPr>
+        <w:pStyle w:val="Heading2"/>
+        <w:numPr>
+          <w:ilvl w:val="0"/>
+          <w:numId w:val="0"/>
+        </w:numPr>
+        <w:ind w:left="0"/>
+        <w:rPr>
+          <w:noProof w:val="0"/>
+          <w:lang w:val="cs-CZ"/>
+        </w:rPr>
+      </w:pPr>
+      <w:r>
+        <w:rPr>
+          <w:noProof w:val="0"/>
+          <w:lang w:val="cs-CZ"/>
+        </w:rPr>
+        <w:t>EmailJS</w:t>
+      </w:r>
+    </w:p>
+    <w:p>
+      <w:pPr>
+        <w:pStyle w:val="Normal"/>
+        <w:rPr>
+          <w:noProof w:val="0"/>
+          <w:lang w:val="cs-CZ"/>
+        </w:rPr>
+      </w:pPr>
+      <w:r>
+        <w:rPr>
+          <w:noProof w:val="0"/>
+          <w:lang w:val="cs-CZ"/>
+        </w:rPr>
+        <w:t>EmailJS</w:t>
+      </w:r>
+      <w:r>
+        <w:rPr>
+          <w:noProof w:val="0"/>
+          <w:lang w:val="cs-CZ"/>
+        </w:rPr>
+        <w:t xml:space="preserve"> jsem ve své práci použil, protože je zadarmo a doporučil mi to spolužák.</w:t>
+      </w:r>
+    </w:p>
+    <w:p>
+      <w:pPr>
+        <w:pStyle w:val="ListParagraph"/>
+        <w:numPr>
+          <w:ilvl w:val="0"/>
+          <w:numId w:val="18"/>
+        </w:numPr>
+        <w:rPr>
+          <w:noProof w:val="0"/>
+          <w:lang w:val="cs-CZ"/>
+        </w:rPr>
+      </w:pPr>
+      <w:r>
+        <w:rPr>
+          <w:noProof w:val="0"/>
+          <w:lang w:val="cs-CZ"/>
+        </w:rPr>
+        <w:t xml:space="preserve">Co to je: </w:t>
+      </w:r>
+      <w:r>
+        <w:rPr>
+          <w:noProof w:val="0"/>
+          <w:lang w:val="cs-CZ"/>
+        </w:rPr>
+        <w:t>EmailJS</w:t>
+      </w:r>
+      <w:r>
+        <w:rPr>
+          <w:noProof w:val="0"/>
+          <w:lang w:val="cs-CZ"/>
+        </w:rPr>
+        <w:t xml:space="preserve"> je služba, která umožňuje odesílat e-maily přímo z front-</w:t>
+      </w:r>
+      <w:r>
+        <w:rPr>
+          <w:noProof w:val="0"/>
+          <w:lang w:val="cs-CZ"/>
+        </w:rPr>
+        <w:t>endových</w:t>
+      </w:r>
+      <w:r>
+        <w:rPr>
+          <w:noProof w:val="0"/>
+          <w:lang w:val="cs-CZ"/>
+        </w:rPr>
+        <w:t xml:space="preserve"> aplikací, aniž by bylo nutné mít server pro zpracování odesílání e-mailů. To znamená, že vývojáři mohou snadno integrovat odesílání e-mailů do svých webových stránek nebo aplikací pomocí jednoduchých </w:t>
+      </w:r>
+      <w:r>
+        <w:rPr>
+          <w:noProof w:val="0"/>
+          <w:lang w:val="cs-CZ"/>
+        </w:rPr>
+        <w:t>JavaScriptových</w:t>
+      </w:r>
+      <w:r>
+        <w:rPr>
+          <w:noProof w:val="0"/>
+          <w:lang w:val="cs-CZ"/>
+        </w:rPr>
+        <w:t xml:space="preserve"> funkcí.</w:t>
       </w:r>
     </w:p>
     <w:p>
@@ -1928,6 +2502,118 @@
 
 <file path=word/numbering.xml><?xml version="1.0" encoding="utf-8"?>
 <w:numbering xmlns:w="http://schemas.openxmlformats.org/wordprocessingml/2006/main">
+  <w:abstractNum xmlns:w="http://schemas.openxmlformats.org/wordprocessingml/2006/main" w:abstractNumId="18">
+    <w:nsid w:val="7bd8d3e1"/>
+    <w:multiLevelType xmlns:w="http://schemas.openxmlformats.org/wordprocessingml/2006/main" w:val="hybridMultilevel"/>
+    <w:lvl xmlns:w="http://schemas.openxmlformats.org/wordprocessingml/2006/main" w:ilvl="0">
+      <w:start w:val="1"/>
+      <w:numFmt w:val="bullet"/>
+      <w:lvlText w:val=""/>
+      <w:lvlJc w:val="left"/>
+      <w:pPr>
+        <w:ind w:left="720" w:hanging="360"/>
+      </w:pPr>
+      <w:rPr>
+        <w:rFonts w:hint="default" w:ascii="Symbol" w:hAnsi="Symbol"/>
+      </w:rPr>
+    </w:lvl>
+    <w:lvl xmlns:w="http://schemas.openxmlformats.org/wordprocessingml/2006/main" w:ilvl="1">
+      <w:start w:val="1"/>
+      <w:numFmt w:val="bullet"/>
+      <w:lvlText w:val="o"/>
+      <w:lvlJc w:val="left"/>
+      <w:pPr>
+        <w:ind w:left="1440" w:hanging="360"/>
+      </w:pPr>
+      <w:rPr>
+        <w:rFonts w:hint="default" w:ascii="Courier New" w:hAnsi="Courier New"/>
+      </w:rPr>
+    </w:lvl>
+    <w:lvl xmlns:w="http://schemas.openxmlformats.org/wordprocessingml/2006/main" w:ilvl="2">
+      <w:start w:val="1"/>
+      <w:numFmt w:val="bullet"/>
+      <w:lvlText w:val=""/>
+      <w:lvlJc w:val="left"/>
+      <w:pPr>
+        <w:ind w:left="2160" w:hanging="360"/>
+      </w:pPr>
+      <w:rPr>
+        <w:rFonts w:hint="default" w:ascii="Wingdings" w:hAnsi="Wingdings"/>
+      </w:rPr>
+    </w:lvl>
+    <w:lvl xmlns:w="http://schemas.openxmlformats.org/wordprocessingml/2006/main" w:ilvl="3">
+      <w:start w:val="1"/>
+      <w:numFmt w:val="bullet"/>
+      <w:lvlText w:val=""/>
+      <w:lvlJc w:val="left"/>
+      <w:pPr>
+        <w:ind w:left="2880" w:hanging="360"/>
+      </w:pPr>
+      <w:rPr>
+        <w:rFonts w:hint="default" w:ascii="Symbol" w:hAnsi="Symbol"/>
+      </w:rPr>
+    </w:lvl>
+    <w:lvl xmlns:w="http://schemas.openxmlformats.org/wordprocessingml/2006/main" w:ilvl="4">
+      <w:start w:val="1"/>
+      <w:numFmt w:val="bullet"/>
+      <w:lvlText w:val="o"/>
+      <w:lvlJc w:val="left"/>
+      <w:pPr>
+        <w:ind w:left="3600" w:hanging="360"/>
+      </w:pPr>
+      <w:rPr>
+        <w:rFonts w:hint="default" w:ascii="Courier New" w:hAnsi="Courier New"/>
+      </w:rPr>
+    </w:lvl>
+    <w:lvl xmlns:w="http://schemas.openxmlformats.org/wordprocessingml/2006/main" w:ilvl="5">
+      <w:start w:val="1"/>
+      <w:numFmt w:val="bullet"/>
+      <w:lvlText w:val=""/>
+      <w:lvlJc w:val="left"/>
+      <w:pPr>
+        <w:ind w:left="4320" w:hanging="360"/>
+      </w:pPr>
+      <w:rPr>
+        <w:rFonts w:hint="default" w:ascii="Wingdings" w:hAnsi="Wingdings"/>
+      </w:rPr>
+    </w:lvl>
+    <w:lvl xmlns:w="http://schemas.openxmlformats.org/wordprocessingml/2006/main" w:ilvl="6">
+      <w:start w:val="1"/>
+      <w:numFmt w:val="bullet"/>
+      <w:lvlText w:val=""/>
+      <w:lvlJc w:val="left"/>
+      <w:pPr>
+        <w:ind w:left="5040" w:hanging="360"/>
+      </w:pPr>
+      <w:rPr>
+        <w:rFonts w:hint="default" w:ascii="Symbol" w:hAnsi="Symbol"/>
+      </w:rPr>
+    </w:lvl>
+    <w:lvl xmlns:w="http://schemas.openxmlformats.org/wordprocessingml/2006/main" w:ilvl="7">
+      <w:start w:val="1"/>
+      <w:numFmt w:val="bullet"/>
+      <w:lvlText w:val="o"/>
+      <w:lvlJc w:val="left"/>
+      <w:pPr>
+        <w:ind w:left="5760" w:hanging="360"/>
+      </w:pPr>
+      <w:rPr>
+        <w:rFonts w:hint="default" w:ascii="Courier New" w:hAnsi="Courier New"/>
+      </w:rPr>
+    </w:lvl>
+    <w:lvl xmlns:w="http://schemas.openxmlformats.org/wordprocessingml/2006/main" w:ilvl="8">
+      <w:start w:val="1"/>
+      <w:numFmt w:val="bullet"/>
+      <w:lvlText w:val=""/>
+      <w:lvlJc w:val="left"/>
+      <w:pPr>
+        <w:ind w:left="6480" w:hanging="360"/>
+      </w:pPr>
+      <w:rPr>
+        <w:rFonts w:hint="default" w:ascii="Wingdings" w:hAnsi="Wingdings"/>
+      </w:rPr>
+    </w:lvl>
+  </w:abstractNum>
   <w:abstractNum xmlns:w="http://schemas.openxmlformats.org/wordprocessingml/2006/main" w:abstractNumId="17">
     <w:nsid w:val="445da4b1"/>
     <w:multiLevelType xmlns:w="http://schemas.openxmlformats.org/wordprocessingml/2006/main" w:val="hybridMultilevel"/>
@@ -3763,6 +4449,9 @@
       </w:rPr>
     </w:lvl>
   </w:abstractNum>
+  <w:num w:numId="18">
+    <w:abstractNumId w:val="18"/>
+  </w:num>
   <w:num w:numId="17">
     <w:abstractNumId w:val="17"/>
   </w:num>
@@ -4291,6 +4980,15 @@
       <w:contextualSpacing xmlns:w="http://schemas.openxmlformats.org/wordprocessingml/2006/main"/>
     </w:pPr>
   </w:style>
+  <w:style w:type="paragraph" w:styleId="NoSpacing">
+    <w:uiPriority w:val="1"/>
+    <w:name w:val="No Spacing"/>
+    <w:qFormat/>
+    <w:rsid w:val="0A85E0B2"/>
+    <w:pPr>
+      <w:spacing w:after="0"/>
+    </w:pPr>
+  </w:style>
 </w:styles>
 </file>
 

</xml_diff>